<commit_message>
merged tf-idf and count vectorizer code and update report
</commit_message>
<xml_diff>
--- a/CSE475-mini-project-report-nazia-sumona-kasfia.docx
+++ b/CSE475-mini-project-report-nazia-sumona-kasfia.docx
@@ -3972,25 +3972,6 @@
     </w:p>
     <w:p>
       <w:pPr>
-        <w:rPr>
-          <w:rFonts w:ascii="Times New Roman" w:hAnsi="Times New Roman" w:cs="Times New Roman"/>
-          <w:sz w:val="32"/>
-          <w:szCs w:val="32"/>
-        </w:rPr>
-      </w:pPr>
-    </w:p>
-    <w:p>
-      <w:pPr>
-        <w:pStyle w:val="ListParagraph"/>
-        <w:rPr>
-          <w:rFonts w:ascii="Times New Roman" w:hAnsi="Times New Roman" w:cs="Times New Roman"/>
-          <w:sz w:val="32"/>
-          <w:szCs w:val="32"/>
-        </w:rPr>
-      </w:pPr>
-    </w:p>
-    <w:p>
-      <w:pPr>
         <w:pStyle w:val="ListParagraph"/>
         <w:ind w:left="360"/>
         <w:rPr>
@@ -4008,6 +3989,7 @@
     <w:p>
       <w:pPr>
         <w:pStyle w:val="ListParagraph"/>
+        <w:ind w:left="0"/>
         <w:rPr>
           <w:rFonts w:ascii="Times New Roman" w:hAnsi="Times New Roman" w:cs="Times New Roman"/>
           <w:sz w:val="32"/>
@@ -4017,17 +3999,14 @@
       </w:pPr>
       <w:r>
         <w:rPr>
-          <w:rFonts w:ascii="Times New Roman" w:hAnsi="Times New Roman" w:cs="Times New Roman"/>
           <w:noProof/>
-          <w:sz w:val="24"/>
-          <w:szCs w:val="24"/>
         </w:rPr>
         <w:lastRenderedPageBreak/>
         <w:drawing>
-          <wp:inline distT="0" distB="0" distL="0" distR="0" wp14:anchorId="6237A0E0" wp14:editId="0C61D828">
-            <wp:extent cx="5381245" cy="3261360"/>
+          <wp:inline distT="0" distB="0" distL="0" distR="0" wp14:anchorId="04C7DC56" wp14:editId="6BE143CE">
+            <wp:extent cx="6382159" cy="3600450"/>
             <wp:effectExtent l="0" t="0" r="0" b="0"/>
-            <wp:docPr id="3" name="Picture 3" descr="Text&#10;&#10;Description automatically generated"/>
+            <wp:docPr id="5" name="Picture 5" descr="Text&#10;&#10;Description automatically generated"/>
             <wp:cNvGraphicFramePr>
               <a:graphicFrameLocks xmlns:a="http://schemas.openxmlformats.org/drawingml/2006/main" noChangeAspect="1"/>
             </wp:cNvGraphicFramePr>
@@ -4035,17 +4014,11 @@
               <a:graphicData uri="http://schemas.openxmlformats.org/drawingml/2006/picture">
                 <pic:pic xmlns:pic="http://schemas.openxmlformats.org/drawingml/2006/picture">
                   <pic:nvPicPr>
-                    <pic:cNvPr id="3" name="Picture 3" descr="Text&#10;&#10;Description automatically generated"/>
+                    <pic:cNvPr id="5" name="Picture 5" descr="Text&#10;&#10;Description automatically generated"/>
                     <pic:cNvPicPr/>
                   </pic:nvPicPr>
                   <pic:blipFill>
-                    <a:blip r:embed="rId7">
-                      <a:extLst>
-                        <a:ext uri="{28A0092B-C50C-407E-A947-70E740481C1C}">
-                          <a14:useLocalDpi xmlns:a14="http://schemas.microsoft.com/office/drawing/2010/main" val="0"/>
-                        </a:ext>
-                      </a:extLst>
-                    </a:blip>
+                    <a:blip r:embed="rId7"/>
                     <a:stretch>
                       <a:fillRect/>
                     </a:stretch>
@@ -4053,7 +4026,7 @@
                   <pic:spPr>
                     <a:xfrm>
                       <a:off x="0" y="0"/>
-                      <a:ext cx="5397197" cy="3271028"/>
+                      <a:ext cx="6389918" cy="3604827"/>
                     </a:xfrm>
                     <a:prstGeom prst="rect">
                       <a:avLst/>
@@ -4153,19 +4126,17 @@
       <w:pPr>
         <w:pStyle w:val="ListParagraph"/>
         <w:keepNext/>
-      </w:pPr>
-      <w:r>
-        <w:rPr>
-          <w:rFonts w:ascii="Times New Roman" w:hAnsi="Times New Roman" w:cs="Times New Roman"/>
+        <w:ind w:left="0"/>
+      </w:pPr>
+      <w:r>
+        <w:rPr>
           <w:noProof/>
-          <w:sz w:val="32"/>
-          <w:szCs w:val="32"/>
         </w:rPr>
         <w:drawing>
-          <wp:inline distT="0" distB="0" distL="0" distR="0" wp14:anchorId="3F06E348" wp14:editId="4E1B07BF">
-            <wp:extent cx="5349240" cy="3274695"/>
-            <wp:effectExtent l="0" t="0" r="3810" b="1905"/>
-            <wp:docPr id="4" name="Picture 4" descr="Text&#10;&#10;Description automatically generated"/>
+          <wp:inline distT="0" distB="0" distL="0" distR="0" wp14:anchorId="0AD6563E" wp14:editId="743C11CA">
+            <wp:extent cx="6396990" cy="3419475"/>
+            <wp:effectExtent l="0" t="0" r="3810" b="9525"/>
+            <wp:docPr id="6" name="Picture 6" descr="Text&#10;&#10;Description automatically generated"/>
             <wp:cNvGraphicFramePr>
               <a:graphicFrameLocks xmlns:a="http://schemas.openxmlformats.org/drawingml/2006/main" noChangeAspect="1"/>
             </wp:cNvGraphicFramePr>
@@ -4173,17 +4144,11 @@
               <a:graphicData uri="http://schemas.openxmlformats.org/drawingml/2006/picture">
                 <pic:pic xmlns:pic="http://schemas.openxmlformats.org/drawingml/2006/picture">
                   <pic:nvPicPr>
-                    <pic:cNvPr id="4" name="Picture 4" descr="Text&#10;&#10;Description automatically generated"/>
+                    <pic:cNvPr id="6" name="Picture 6" descr="Text&#10;&#10;Description automatically generated"/>
                     <pic:cNvPicPr/>
                   </pic:nvPicPr>
                   <pic:blipFill>
-                    <a:blip r:embed="rId8">
-                      <a:extLst>
-                        <a:ext uri="{28A0092B-C50C-407E-A947-70E740481C1C}">
-                          <a14:useLocalDpi xmlns:a14="http://schemas.microsoft.com/office/drawing/2010/main" val="0"/>
-                        </a:ext>
-                      </a:extLst>
-                    </a:blip>
+                    <a:blip r:embed="rId8"/>
                     <a:stretch>
                       <a:fillRect/>
                     </a:stretch>
@@ -4191,7 +4156,7 @@
                   <pic:spPr>
                     <a:xfrm>
                       <a:off x="0" y="0"/>
-                      <a:ext cx="5357592" cy="3279808"/>
+                      <a:ext cx="6399884" cy="3421022"/>
                     </a:xfrm>
                     <a:prstGeom prst="rect">
                       <a:avLst/>

</xml_diff>